<commit_message>
Deploying to gh-pages from @ joaobtj/sarau@d3b082d6d9bc79060029e6675da4583ff6290565 🚀
</commit_message>
<xml_diff>
--- a/music/ABBA - Dancing Queen.docx
+++ b/music/ABBA - Dancing Queen.docx
@@ -27,37 +27,151 @@
         <w:rPr>
           <w:rFonts w:ascii="Courier New" w:hAnsi="Courier New" w:cs="Courier New"/>
         </w:rPr>
-        <w:t xml:space="preserve">[Intro] A  D/A  A  D/A  </w:t>
-      </w:r>
-    </w:p>
-    <w:p>
-      <w:pPr>
-        <w:pStyle w:val="TextosemFormatao"/>
-        <w:rPr>
-          <w:rFonts w:ascii="Courier New" w:hAnsi="Courier New" w:cs="Courier New"/>
-        </w:rPr>
-      </w:pPr>
-      <w:r>
-        <w:rPr>
-          <w:rFonts w:ascii="Courier New" w:hAnsi="Courier New" w:cs="Courier New"/>
-        </w:rPr>
-        <w:t xml:space="preserve">        A  D/A  A  F#m  F#m/E</w:t>
-      </w:r>
-    </w:p>
-    <w:p>
-      <w:pPr>
-        <w:pStyle w:val="TextosemFormatao"/>
-        <w:rPr>
-          <w:rFonts w:ascii="Courier New" w:hAnsi="Courier New" w:cs="Courier New"/>
-          <w:lang w:val="en-US"/>
-        </w:rPr>
-      </w:pPr>
-      <w:r>
-        <w:rPr>
-          <w:rFonts w:ascii="Courier New" w:hAnsi="Courier New" w:cs="Courier New"/>
-          <w:lang w:val="en-US"/>
-        </w:rPr>
-        <w:t>[Refrão]</w:t>
+        <w:t>[</w:t>
+      </w:r>
+      <w:proofErr w:type="spellStart"/>
+      <w:r>
+        <w:rPr>
+          <w:rFonts w:ascii="Courier New" w:hAnsi="Courier New" w:cs="Courier New"/>
+        </w:rPr>
+        <w:t>Intro</w:t>
+      </w:r>
+      <w:proofErr w:type="spellEnd"/>
+      <w:r>
+        <w:rPr>
+          <w:rFonts w:ascii="Courier New" w:hAnsi="Courier New" w:cs="Courier New"/>
+        </w:rPr>
+        <w:t xml:space="preserve">] </w:t>
+      </w:r>
+      <w:proofErr w:type="gramStart"/>
+      <w:r>
+        <w:rPr>
+          <w:rFonts w:ascii="Courier New" w:hAnsi="Courier New" w:cs="Courier New"/>
+        </w:rPr>
+        <w:t>A  D</w:t>
+      </w:r>
+      <w:proofErr w:type="gramEnd"/>
+      <w:r>
+        <w:rPr>
+          <w:rFonts w:ascii="Courier New" w:hAnsi="Courier New" w:cs="Courier New"/>
+        </w:rPr>
+        <w:t xml:space="preserve">/A  </w:t>
+      </w:r>
+      <w:proofErr w:type="spellStart"/>
+      <w:r>
+        <w:rPr>
+          <w:rFonts w:ascii="Courier New" w:hAnsi="Courier New" w:cs="Courier New"/>
+        </w:rPr>
+        <w:t>A</w:t>
+      </w:r>
+      <w:proofErr w:type="spellEnd"/>
+      <w:r>
+        <w:rPr>
+          <w:rFonts w:ascii="Courier New" w:hAnsi="Courier New" w:cs="Courier New"/>
+        </w:rPr>
+        <w:t xml:space="preserve">  D/A  </w:t>
+      </w:r>
+    </w:p>
+    <w:p>
+      <w:pPr>
+        <w:pStyle w:val="TextosemFormatao"/>
+        <w:rPr>
+          <w:rFonts w:ascii="Courier New" w:hAnsi="Courier New" w:cs="Courier New"/>
+        </w:rPr>
+      </w:pPr>
+      <w:r>
+        <w:rPr>
+          <w:rFonts w:ascii="Courier New" w:hAnsi="Courier New" w:cs="Courier New"/>
+        </w:rPr>
+        <w:t xml:space="preserve">        </w:t>
+      </w:r>
+      <w:proofErr w:type="gramStart"/>
+      <w:r>
+        <w:rPr>
+          <w:rFonts w:ascii="Courier New" w:hAnsi="Courier New" w:cs="Courier New"/>
+        </w:rPr>
+        <w:t>A  D</w:t>
+      </w:r>
+      <w:proofErr w:type="gramEnd"/>
+      <w:r>
+        <w:rPr>
+          <w:rFonts w:ascii="Courier New" w:hAnsi="Courier New" w:cs="Courier New"/>
+        </w:rPr>
+        <w:t xml:space="preserve">/A  </w:t>
+      </w:r>
+      <w:proofErr w:type="spellStart"/>
+      <w:r>
+        <w:rPr>
+          <w:rFonts w:ascii="Courier New" w:hAnsi="Courier New" w:cs="Courier New"/>
+        </w:rPr>
+        <w:t>A</w:t>
+      </w:r>
+      <w:proofErr w:type="spellEnd"/>
+      <w:r>
+        <w:rPr>
+          <w:rFonts w:ascii="Courier New" w:hAnsi="Courier New" w:cs="Courier New"/>
+        </w:rPr>
+        <w:t xml:space="preserve">  </w:t>
+      </w:r>
+      <w:proofErr w:type="spellStart"/>
+      <w:r>
+        <w:rPr>
+          <w:rFonts w:ascii="Courier New" w:hAnsi="Courier New" w:cs="Courier New"/>
+        </w:rPr>
+        <w:t>F#m</w:t>
+      </w:r>
+      <w:proofErr w:type="spellEnd"/>
+      <w:r>
+        <w:rPr>
+          <w:rFonts w:ascii="Courier New" w:hAnsi="Courier New" w:cs="Courier New"/>
+        </w:rPr>
+        <w:t xml:space="preserve">  </w:t>
+      </w:r>
+      <w:proofErr w:type="spellStart"/>
+      <w:r>
+        <w:rPr>
+          <w:rFonts w:ascii="Courier New" w:hAnsi="Courier New" w:cs="Courier New"/>
+        </w:rPr>
+        <w:t>F#m</w:t>
+      </w:r>
+      <w:proofErr w:type="spellEnd"/>
+      <w:r>
+        <w:rPr>
+          <w:rFonts w:ascii="Courier New" w:hAnsi="Courier New" w:cs="Courier New"/>
+        </w:rPr>
+        <w:t>/E</w:t>
+      </w:r>
+    </w:p>
+    <w:p>
+      <w:pPr>
+        <w:pStyle w:val="TextosemFormatao"/>
+        <w:rPr>
+          <w:rFonts w:ascii="Courier New" w:hAnsi="Courier New" w:cs="Courier New"/>
+          <w:lang w:val="en-US"/>
+        </w:rPr>
+      </w:pPr>
+      <w:r>
+        <w:rPr>
+          <w:rFonts w:ascii="Courier New" w:hAnsi="Courier New" w:cs="Courier New"/>
+          <w:lang w:val="en-US"/>
+        </w:rPr>
+        <w:t>[</w:t>
+      </w:r>
+      <w:proofErr w:type="spellStart"/>
+      <w:r>
+        <w:rPr>
+          <w:rFonts w:ascii="Courier New" w:hAnsi="Courier New" w:cs="Courier New"/>
+          <w:lang w:val="en-US"/>
+        </w:rPr>
+        <w:t>Refrão</w:t>
+      </w:r>
+      <w:proofErr w:type="spellEnd"/>
+      <w:r>
+        <w:rPr>
+          <w:rFonts w:ascii="Courier New" w:hAnsi="Courier New" w:cs="Courier New"/>
+          <w:lang w:val="en-US"/>
+        </w:rPr>
+        <w:t>]</w:t>
       </w:r>
     </w:p>
     <w:p>
@@ -89,8 +203,17 @@
           <w:rFonts w:ascii="Courier New" w:hAnsi="Courier New" w:cs="Courier New"/>
           <w:lang w:val="en-US"/>
         </w:rPr>
-        <w:t>You can dance, you can jive</w:t>
-      </w:r>
+        <w:t xml:space="preserve">You can dance, you can </w:t>
+      </w:r>
+      <w:proofErr w:type="gramStart"/>
+      <w:r>
+        <w:rPr>
+          <w:rFonts w:ascii="Courier New" w:hAnsi="Courier New" w:cs="Courier New"/>
+          <w:lang w:val="en-US"/>
+        </w:rPr>
+        <w:t>jive</w:t>
+      </w:r>
+      <w:proofErr w:type="gramEnd"/>
     </w:p>
     <w:p>
       <w:pPr>
@@ -153,7 +276,23 @@
           <w:rFonts w:ascii="Courier New" w:hAnsi="Courier New" w:cs="Courier New"/>
           <w:lang w:val="en-US"/>
         </w:rPr>
-        <w:t xml:space="preserve">Oh, see that girl, watch that scene </w:t>
+        <w:t xml:space="preserve">Oh, see that girl, watch that </w:t>
+      </w:r>
+      <w:proofErr w:type="gramStart"/>
+      <w:r>
+        <w:rPr>
+          <w:rFonts w:ascii="Courier New" w:hAnsi="Courier New" w:cs="Courier New"/>
+          <w:lang w:val="en-US"/>
+        </w:rPr>
+        <w:t>scene</w:t>
+      </w:r>
+      <w:proofErr w:type="gramEnd"/>
+      <w:r>
+        <w:rPr>
+          <w:rFonts w:ascii="Courier New" w:hAnsi="Courier New" w:cs="Courier New"/>
+          <w:lang w:val="en-US"/>
+        </w:rPr>
+        <w:t xml:space="preserve"> </w:t>
       </w:r>
     </w:p>
     <w:p>
@@ -180,41 +319,52 @@
           <w:lang w:val="en-US"/>
         </w:rPr>
       </w:pPr>
-      <w:r>
-        <w:rPr>
-          <w:rFonts w:ascii="Courier New" w:hAnsi="Courier New" w:cs="Courier New"/>
-          <w:lang w:val="en-US"/>
-        </w:rPr>
-        <w:t>Diggin' the dancing queen</w:t>
-      </w:r>
-    </w:p>
-    <w:p>
-      <w:pPr>
-        <w:pStyle w:val="TextosemFormatao"/>
-        <w:rPr>
-          <w:rFonts w:ascii="Courier New" w:hAnsi="Courier New" w:cs="Courier New"/>
-        </w:rPr>
-      </w:pPr>
-      <w:r>
-        <w:rPr>
-          <w:rFonts w:ascii="Courier New" w:hAnsi="Courier New" w:cs="Courier New"/>
-        </w:rPr>
-        <w:t>( A  D/A )</w:t>
-      </w:r>
-    </w:p>
-    <w:p>
-      <w:pPr>
-        <w:pStyle w:val="TextosemFormatao"/>
-        <w:rPr>
-          <w:rFonts w:ascii="Courier New" w:hAnsi="Courier New" w:cs="Courier New"/>
-        </w:rPr>
-      </w:pPr>
-      <w:r>
-        <w:rPr>
-          <w:rFonts w:ascii="Courier New" w:hAnsi="Courier New" w:cs="Courier New"/>
-        </w:rPr>
-        <w:t>[Primeira Parte]</w:t>
-      </w:r>
+      <w:proofErr w:type="spellStart"/>
+      <w:r>
+        <w:rPr>
+          <w:rFonts w:ascii="Courier New" w:hAnsi="Courier New" w:cs="Courier New"/>
+          <w:lang w:val="en-US"/>
+        </w:rPr>
+        <w:t>Diggin</w:t>
+      </w:r>
+      <w:proofErr w:type="spellEnd"/>
+      <w:r>
+        <w:rPr>
+          <w:rFonts w:ascii="Courier New" w:hAnsi="Courier New" w:cs="Courier New"/>
+          <w:lang w:val="en-US"/>
+        </w:rPr>
+        <w:t>' the dancing queen</w:t>
+      </w:r>
+    </w:p>
+    <w:p>
+      <w:pPr>
+        <w:pStyle w:val="TextosemFormatao"/>
+        <w:rPr>
+          <w:rFonts w:ascii="Courier New" w:hAnsi="Courier New" w:cs="Courier New"/>
+        </w:rPr>
+      </w:pPr>
+      <w:proofErr w:type="gramStart"/>
+      <w:r>
+        <w:rPr>
+          <w:rFonts w:ascii="Courier New" w:hAnsi="Courier New" w:cs="Courier New"/>
+        </w:rPr>
+        <w:t>( A</w:t>
+      </w:r>
+      <w:proofErr w:type="gramEnd"/>
+      <w:r>
+        <w:rPr>
+          <w:rFonts w:ascii="Courier New" w:hAnsi="Courier New" w:cs="Courier New"/>
+        </w:rPr>
+        <w:t xml:space="preserve">  D/A )</w:t>
+      </w:r>
+    </w:p>
+    <w:p>
+      <w:pPr>
+        <w:pStyle w:val="TextosemFormatao"/>
+        <w:rPr>
+          <w:rFonts w:ascii="Courier New" w:hAnsi="Courier New" w:cs="Courier New"/>
+        </w:rPr>
+      </w:pPr>
     </w:p>
     <w:p>
       <w:pPr>
@@ -251,8 +401,17 @@
           <w:rFonts w:ascii="Courier New" w:hAnsi="Courier New" w:cs="Courier New"/>
           <w:lang w:val="en-US"/>
         </w:rPr>
-        <w:t>Friday night and the lights are low</w:t>
-      </w:r>
+        <w:t xml:space="preserve">Friday night and the lights are </w:t>
+      </w:r>
+      <w:proofErr w:type="gramStart"/>
+      <w:r>
+        <w:rPr>
+          <w:rFonts w:ascii="Courier New" w:hAnsi="Courier New" w:cs="Courier New"/>
+          <w:lang w:val="en-US"/>
+        </w:rPr>
+        <w:t>low</w:t>
+      </w:r>
+      <w:proofErr w:type="gramEnd"/>
     </w:p>
     <w:p>
       <w:pPr>
@@ -370,24 +529,90 @@
           <w:rFonts w:ascii="Courier New" w:hAnsi="Courier New" w:cs="Courier New"/>
           <w:lang w:val="en-US"/>
         </w:rPr>
-        <w:t>E         F#m  E  F#m</w:t>
-      </w:r>
-    </w:p>
-    <w:p>
-      <w:pPr>
-        <w:pStyle w:val="TextosemFormatao"/>
-        <w:rPr>
-          <w:rFonts w:ascii="Courier New" w:hAnsi="Courier New" w:cs="Courier New"/>
-          <w:lang w:val="en-US"/>
-        </w:rPr>
-      </w:pPr>
-      <w:r>
-        <w:rPr>
-          <w:rFonts w:ascii="Courier New" w:hAnsi="Courier New" w:cs="Courier New"/>
-          <w:lang w:val="en-US"/>
-        </w:rPr>
-        <w:t>You've  come to look for a king</w:t>
-      </w:r>
+        <w:t xml:space="preserve">E         </w:t>
+      </w:r>
+      <w:proofErr w:type="spellStart"/>
+      <w:r>
+        <w:rPr>
+          <w:rFonts w:ascii="Courier New" w:hAnsi="Courier New" w:cs="Courier New"/>
+          <w:lang w:val="en-US"/>
+        </w:rPr>
+        <w:t>F#</w:t>
+      </w:r>
+      <w:proofErr w:type="gramStart"/>
+      <w:r>
+        <w:rPr>
+          <w:rFonts w:ascii="Courier New" w:hAnsi="Courier New" w:cs="Courier New"/>
+          <w:lang w:val="en-US"/>
+        </w:rPr>
+        <w:t>m</w:t>
+      </w:r>
+      <w:proofErr w:type="spellEnd"/>
+      <w:r>
+        <w:rPr>
+          <w:rFonts w:ascii="Courier New" w:hAnsi="Courier New" w:cs="Courier New"/>
+          <w:lang w:val="en-US"/>
+        </w:rPr>
+        <w:t xml:space="preserve">  E</w:t>
+      </w:r>
+      <w:proofErr w:type="gramEnd"/>
+      <w:r>
+        <w:rPr>
+          <w:rFonts w:ascii="Courier New" w:hAnsi="Courier New" w:cs="Courier New"/>
+          <w:lang w:val="en-US"/>
+        </w:rPr>
+        <w:t xml:space="preserve"> </w:t>
+      </w:r>
+      <w:proofErr w:type="spellStart"/>
+      <w:r>
+        <w:rPr>
+          <w:rFonts w:ascii="Courier New" w:hAnsi="Courier New" w:cs="Courier New"/>
+          <w:lang w:val="en-US"/>
+        </w:rPr>
+        <w:t>F#m</w:t>
+      </w:r>
+      <w:proofErr w:type="spellEnd"/>
+      <w:r>
+        <w:rPr>
+          <w:rFonts w:ascii="Courier New" w:hAnsi="Courier New" w:cs="Courier New"/>
+          <w:lang w:val="en-US"/>
+        </w:rPr>
+        <w:t xml:space="preserve"> </w:t>
+      </w:r>
+    </w:p>
+    <w:p>
+      <w:pPr>
+        <w:pStyle w:val="TextosemFormatao"/>
+        <w:rPr>
+          <w:rFonts w:ascii="Courier New" w:hAnsi="Courier New" w:cs="Courier New"/>
+          <w:lang w:val="en-US"/>
+        </w:rPr>
+      </w:pPr>
+      <w:proofErr w:type="gramStart"/>
+      <w:r>
+        <w:rPr>
+          <w:rFonts w:ascii="Courier New" w:hAnsi="Courier New" w:cs="Courier New"/>
+          <w:lang w:val="en-US"/>
+        </w:rPr>
+        <w:t>You've  come</w:t>
+      </w:r>
+      <w:proofErr w:type="gramEnd"/>
+      <w:r>
+        <w:rPr>
+          <w:rFonts w:ascii="Courier New" w:hAnsi="Courier New" w:cs="Courier New"/>
+          <w:lang w:val="en-US"/>
+        </w:rPr>
+        <w:t xml:space="preserve"> to look for a king</w:t>
+      </w:r>
+    </w:p>
+    <w:p>
+      <w:pPr>
+        <w:pStyle w:val="TextosemFormatao"/>
+        <w:rPr>
+          <w:rFonts w:ascii="Courier New" w:hAnsi="Courier New" w:cs="Courier New"/>
+          <w:lang w:val="en-US"/>
+        </w:rPr>
+      </w:pPr>
     </w:p>
     <w:p>
       <w:pPr>
@@ -418,8 +643,17 @@
           <w:rFonts w:ascii="Courier New" w:hAnsi="Courier New" w:cs="Courier New"/>
           <w:lang w:val="en-US"/>
         </w:rPr>
-        <w:t>Anybody could be that guy</w:t>
-      </w:r>
+        <w:t xml:space="preserve">Anybody could be that </w:t>
+      </w:r>
+      <w:proofErr w:type="gramStart"/>
+      <w:r>
+        <w:rPr>
+          <w:rFonts w:ascii="Courier New" w:hAnsi="Courier New" w:cs="Courier New"/>
+          <w:lang w:val="en-US"/>
+        </w:rPr>
+        <w:t>guy</w:t>
+      </w:r>
+      <w:proofErr w:type="gramEnd"/>
     </w:p>
     <w:p>
       <w:pPr>
@@ -450,71 +684,162 @@
           <w:rFonts w:ascii="Courier New" w:hAnsi="Courier New" w:cs="Courier New"/>
           <w:lang w:val="en-US"/>
         </w:rPr>
-        <w:t>Night is young and the music's high</w:t>
-      </w:r>
-    </w:p>
-    <w:p>
-      <w:pPr>
-        <w:pStyle w:val="TextosemFormatao"/>
-        <w:rPr>
-          <w:rFonts w:ascii="Courier New" w:hAnsi="Courier New" w:cs="Courier New"/>
-          <w:lang w:val="en-US"/>
-        </w:rPr>
-      </w:pPr>
-      <w:r>
-        <w:rPr>
-          <w:rFonts w:ascii="Courier New" w:hAnsi="Courier New" w:cs="Courier New"/>
-          <w:lang w:val="en-US"/>
-        </w:rPr>
-        <w:t xml:space="preserve"> E                  E4    E              E4</w:t>
-      </w:r>
-    </w:p>
-    <w:p>
-      <w:pPr>
-        <w:pStyle w:val="TextosemFormatao"/>
-        <w:rPr>
-          <w:rFonts w:ascii="Courier New" w:hAnsi="Courier New" w:cs="Courier New"/>
-          <w:lang w:val="en-US"/>
-        </w:rPr>
-      </w:pPr>
-      <w:r>
-        <w:rPr>
-          <w:rFonts w:ascii="Courier New" w:hAnsi="Courier New" w:cs="Courier New"/>
-          <w:lang w:val="en-US"/>
-        </w:rPr>
-        <w:t>With a bit of rock music, everything is fine</w:t>
-      </w:r>
-    </w:p>
-    <w:p>
-      <w:pPr>
-        <w:pStyle w:val="TextosemFormatao"/>
-        <w:rPr>
-          <w:rFonts w:ascii="Courier New" w:hAnsi="Courier New" w:cs="Courier New"/>
-          <w:lang w:val="en-US"/>
-        </w:rPr>
-      </w:pPr>
-      <w:r>
-        <w:rPr>
-          <w:rFonts w:ascii="Courier New" w:hAnsi="Courier New" w:cs="Courier New"/>
-          <w:lang w:val="en-US"/>
-        </w:rPr>
-        <w:t xml:space="preserve">               E          F#m  E  F#m</w:t>
-      </w:r>
-    </w:p>
-    <w:p>
-      <w:pPr>
-        <w:pStyle w:val="TextosemFormatao"/>
-        <w:rPr>
-          <w:rFonts w:ascii="Courier New" w:hAnsi="Courier New" w:cs="Courier New"/>
-          <w:lang w:val="en-US"/>
-        </w:rPr>
-      </w:pPr>
-      <w:r>
-        <w:rPr>
-          <w:rFonts w:ascii="Courier New" w:hAnsi="Courier New" w:cs="Courier New"/>
-          <w:lang w:val="en-US"/>
-        </w:rPr>
-        <w:t xml:space="preserve">You're in the mood for a dance   </w:t>
+        <w:t xml:space="preserve">Night is young and the music's </w:t>
+      </w:r>
+      <w:proofErr w:type="gramStart"/>
+      <w:r>
+        <w:rPr>
+          <w:rFonts w:ascii="Courier New" w:hAnsi="Courier New" w:cs="Courier New"/>
+          <w:lang w:val="en-US"/>
+        </w:rPr>
+        <w:t>high</w:t>
+      </w:r>
+      <w:proofErr w:type="gramEnd"/>
+    </w:p>
+    <w:p>
+      <w:pPr>
+        <w:pStyle w:val="TextosemFormatao"/>
+        <w:rPr>
+          <w:rFonts w:ascii="Courier New" w:hAnsi="Courier New" w:cs="Courier New"/>
+          <w:lang w:val="en-US"/>
+        </w:rPr>
+      </w:pPr>
+      <w:r>
+        <w:rPr>
+          <w:rFonts w:ascii="Courier New" w:hAnsi="Courier New" w:cs="Courier New"/>
+          <w:lang w:val="en-US"/>
+        </w:rPr>
+        <w:t xml:space="preserve"> E                  E4    E         E4</w:t>
+      </w:r>
+    </w:p>
+    <w:p>
+      <w:pPr>
+        <w:pStyle w:val="TextosemFormatao"/>
+        <w:rPr>
+          <w:rFonts w:ascii="Courier New" w:hAnsi="Courier New" w:cs="Courier New"/>
+          <w:lang w:val="en-US"/>
+        </w:rPr>
+      </w:pPr>
+      <w:r>
+        <w:rPr>
+          <w:rFonts w:ascii="Courier New" w:hAnsi="Courier New" w:cs="Courier New"/>
+          <w:lang w:val="en-US"/>
+        </w:rPr>
+        <w:t xml:space="preserve">With a bit of rock music, everything is </w:t>
+      </w:r>
+      <w:proofErr w:type="gramStart"/>
+      <w:r>
+        <w:rPr>
+          <w:rFonts w:ascii="Courier New" w:hAnsi="Courier New" w:cs="Courier New"/>
+          <w:lang w:val="en-US"/>
+        </w:rPr>
+        <w:t>fine</w:t>
+      </w:r>
+      <w:proofErr w:type="gramEnd"/>
+    </w:p>
+    <w:p>
+      <w:pPr>
+        <w:pStyle w:val="TextosemFormatao"/>
+        <w:rPr>
+          <w:rFonts w:ascii="Courier New" w:hAnsi="Courier New" w:cs="Courier New"/>
+          <w:lang w:val="en-US"/>
+        </w:rPr>
+      </w:pPr>
+      <w:r>
+        <w:rPr>
+          <w:rFonts w:ascii="Courier New" w:hAnsi="Courier New" w:cs="Courier New"/>
+          <w:lang w:val="en-US"/>
+        </w:rPr>
+        <w:t xml:space="preserve">               E          </w:t>
+      </w:r>
+      <w:proofErr w:type="spellStart"/>
+      <w:r>
+        <w:rPr>
+          <w:rFonts w:ascii="Courier New" w:hAnsi="Courier New" w:cs="Courier New"/>
+          <w:lang w:val="en-US"/>
+        </w:rPr>
+        <w:t>F#</w:t>
+      </w:r>
+      <w:proofErr w:type="gramStart"/>
+      <w:r>
+        <w:rPr>
+          <w:rFonts w:ascii="Courier New" w:hAnsi="Courier New" w:cs="Courier New"/>
+          <w:lang w:val="en-US"/>
+        </w:rPr>
+        <w:t>m</w:t>
+      </w:r>
+      <w:proofErr w:type="spellEnd"/>
+      <w:r>
+        <w:rPr>
+          <w:rFonts w:ascii="Courier New" w:hAnsi="Courier New" w:cs="Courier New"/>
+          <w:lang w:val="en-US"/>
+        </w:rPr>
+        <w:t xml:space="preserve">  E</w:t>
+      </w:r>
+      <w:proofErr w:type="gramEnd"/>
+      <w:r>
+        <w:rPr>
+          <w:rFonts w:ascii="Courier New" w:hAnsi="Courier New" w:cs="Courier New"/>
+          <w:lang w:val="en-US"/>
+        </w:rPr>
+        <w:t xml:space="preserve">  </w:t>
+      </w:r>
+      <w:proofErr w:type="spellStart"/>
+      <w:r>
+        <w:rPr>
+          <w:rFonts w:ascii="Courier New" w:hAnsi="Courier New" w:cs="Courier New"/>
+          <w:lang w:val="en-US"/>
+        </w:rPr>
+        <w:t>F#m</w:t>
+      </w:r>
+      <w:proofErr w:type="spellEnd"/>
+    </w:p>
+    <w:p>
+      <w:pPr>
+        <w:pStyle w:val="TextosemFormatao"/>
+        <w:rPr>
+          <w:rFonts w:ascii="Courier New" w:hAnsi="Courier New" w:cs="Courier New"/>
+          <w:lang w:val="en-US"/>
+        </w:rPr>
+      </w:pPr>
+      <w:r>
+        <w:rPr>
+          <w:rFonts w:ascii="Courier New" w:hAnsi="Courier New" w:cs="Courier New"/>
+          <w:lang w:val="en-US"/>
+        </w:rPr>
+        <w:t xml:space="preserve">You're in the mood for a </w:t>
+      </w:r>
+      <w:proofErr w:type="gramStart"/>
+      <w:r>
+        <w:rPr>
+          <w:rFonts w:ascii="Courier New" w:hAnsi="Courier New" w:cs="Courier New"/>
+          <w:lang w:val="en-US"/>
+        </w:rPr>
+        <w:t>dance</w:t>
+      </w:r>
+      <w:proofErr w:type="gramEnd"/>
+      <w:r>
+        <w:rPr>
+          <w:rFonts w:ascii="Courier New" w:hAnsi="Courier New" w:cs="Courier New"/>
+          <w:lang w:val="en-US"/>
+        </w:rPr>
+        <w:t xml:space="preserve">  </w:t>
+      </w:r>
+    </w:p>
+    <w:p>
+      <w:pPr>
+        <w:pStyle w:val="TextosemFormatao"/>
+        <w:rPr>
+          <w:rFonts w:ascii="Courier New" w:hAnsi="Courier New" w:cs="Courier New"/>
+          <w:lang w:val="en-US"/>
+        </w:rPr>
+      </w:pPr>
+      <w:r>
+        <w:rPr>
+          <w:rFonts w:ascii="Courier New" w:hAnsi="Courier New" w:cs="Courier New"/>
+          <w:lang w:val="en-US"/>
+        </w:rPr>
+        <w:t xml:space="preserve"> </w:t>
       </w:r>
     </w:p>
     <w:p>
@@ -557,13 +882,6 @@
           <w:lang w:val="en-US"/>
         </w:rPr>
       </w:pPr>
-      <w:r>
-        <w:rPr>
-          <w:rFonts w:ascii="Courier New" w:hAnsi="Courier New" w:cs="Courier New"/>
-          <w:lang w:val="en-US"/>
-        </w:rPr>
-        <w:t>[Refrão]</w:t>
-      </w:r>
     </w:p>
     <w:p>
       <w:pPr>
@@ -594,23 +912,55 @@
           <w:rFonts w:ascii="Courier New" w:hAnsi="Courier New" w:cs="Courier New"/>
           <w:lang w:val="en-US"/>
         </w:rPr>
-        <w:t xml:space="preserve">You are the dancing queen </w:t>
-      </w:r>
-    </w:p>
-    <w:p>
-      <w:pPr>
-        <w:pStyle w:val="TextosemFormatao"/>
-        <w:rPr>
-          <w:rFonts w:ascii="Courier New" w:hAnsi="Courier New" w:cs="Courier New"/>
-          <w:lang w:val="en-US"/>
-        </w:rPr>
-      </w:pPr>
-      <w:r>
-        <w:rPr>
-          <w:rFonts w:ascii="Courier New" w:hAnsi="Courier New" w:cs="Courier New"/>
-          <w:lang w:val="en-US"/>
-        </w:rPr>
-        <w:t xml:space="preserve"> D/A                   A       D/A</w:t>
+        <w:t xml:space="preserve">You are the dancing </w:t>
+      </w:r>
+      <w:proofErr w:type="gramStart"/>
+      <w:r>
+        <w:rPr>
+          <w:rFonts w:ascii="Courier New" w:hAnsi="Courier New" w:cs="Courier New"/>
+          <w:lang w:val="en-US"/>
+        </w:rPr>
+        <w:t>queen</w:t>
+      </w:r>
+      <w:proofErr w:type="gramEnd"/>
+      <w:r>
+        <w:rPr>
+          <w:rFonts w:ascii="Courier New" w:hAnsi="Courier New" w:cs="Courier New"/>
+          <w:lang w:val="en-US"/>
+        </w:rPr>
+        <w:t xml:space="preserve"> </w:t>
+      </w:r>
+    </w:p>
+    <w:p>
+      <w:pPr>
+        <w:pStyle w:val="TextosemFormatao"/>
+        <w:rPr>
+          <w:rFonts w:ascii="Courier New" w:hAnsi="Courier New" w:cs="Courier New"/>
+          <w:lang w:val="en-US"/>
+        </w:rPr>
+      </w:pPr>
+      <w:r>
+        <w:rPr>
+          <w:rFonts w:ascii="Courier New" w:hAnsi="Courier New" w:cs="Courier New"/>
+          <w:lang w:val="en-US"/>
+        </w:rPr>
+        <w:t xml:space="preserve"> D/A                   </w:t>
+      </w:r>
+      <w:proofErr w:type="spellStart"/>
+      <w:r>
+        <w:rPr>
+          <w:rFonts w:ascii="Courier New" w:hAnsi="Courier New" w:cs="Courier New"/>
+          <w:lang w:val="en-US"/>
+        </w:rPr>
+        <w:t>A</w:t>
+      </w:r>
+      <w:proofErr w:type="spellEnd"/>
+      <w:r>
+        <w:rPr>
+          <w:rFonts w:ascii="Courier New" w:hAnsi="Courier New" w:cs="Courier New"/>
+          <w:lang w:val="en-US"/>
+        </w:rPr>
+        <w:t xml:space="preserve">       D/A</w:t>
       </w:r>
     </w:p>
     <w:p>
@@ -658,7 +1008,23 @@
           <w:rFonts w:ascii="Courier New" w:hAnsi="Courier New" w:cs="Courier New"/>
           <w:lang w:val="en-US"/>
         </w:rPr>
-        <w:t xml:space="preserve">Dancing queen, feel the beat </w:t>
+        <w:t xml:space="preserve">Dancing queen, feel the </w:t>
+      </w:r>
+      <w:proofErr w:type="gramStart"/>
+      <w:r>
+        <w:rPr>
+          <w:rFonts w:ascii="Courier New" w:hAnsi="Courier New" w:cs="Courier New"/>
+          <w:lang w:val="en-US"/>
+        </w:rPr>
+        <w:t>beat</w:t>
+      </w:r>
+      <w:proofErr w:type="gramEnd"/>
+      <w:r>
+        <w:rPr>
+          <w:rFonts w:ascii="Courier New" w:hAnsi="Courier New" w:cs="Courier New"/>
+          <w:lang w:val="en-US"/>
+        </w:rPr>
+        <w:t xml:space="preserve"> </w:t>
       </w:r>
     </w:p>
     <w:p>
@@ -706,7 +1072,55 @@
           <w:rFonts w:ascii="Courier New" w:hAnsi="Courier New" w:cs="Courier New"/>
           <w:lang w:val="en-US"/>
         </w:rPr>
-        <w:t>E/G#  F#m  F#m/E</w:t>
+        <w:t>E/G</w:t>
+      </w:r>
+      <w:proofErr w:type="gramStart"/>
+      <w:r>
+        <w:rPr>
+          <w:rFonts w:ascii="Courier New" w:hAnsi="Courier New" w:cs="Courier New"/>
+          <w:lang w:val="en-US"/>
+        </w:rPr>
+        <w:t xml:space="preserve">#  </w:t>
+      </w:r>
+      <w:proofErr w:type="spellStart"/>
+      <w:r>
+        <w:rPr>
+          <w:rFonts w:ascii="Courier New" w:hAnsi="Courier New" w:cs="Courier New"/>
+          <w:lang w:val="en-US"/>
+        </w:rPr>
+        <w:t>F</w:t>
+      </w:r>
+      <w:proofErr w:type="gramEnd"/>
+      <w:r>
+        <w:rPr>
+          <w:rFonts w:ascii="Courier New" w:hAnsi="Courier New" w:cs="Courier New"/>
+          <w:lang w:val="en-US"/>
+        </w:rPr>
+        <w:t>#m</w:t>
+      </w:r>
+      <w:proofErr w:type="spellEnd"/>
+      <w:r>
+        <w:rPr>
+          <w:rFonts w:ascii="Courier New" w:hAnsi="Courier New" w:cs="Courier New"/>
+          <w:lang w:val="en-US"/>
+        </w:rPr>
+        <w:t xml:space="preserve">  </w:t>
+      </w:r>
+      <w:proofErr w:type="spellStart"/>
+      <w:r>
+        <w:rPr>
+          <w:rFonts w:ascii="Courier New" w:hAnsi="Courier New" w:cs="Courier New"/>
+          <w:lang w:val="en-US"/>
+        </w:rPr>
+        <w:t>F#m</w:t>
+      </w:r>
+      <w:proofErr w:type="spellEnd"/>
+      <w:r>
+        <w:rPr>
+          <w:rFonts w:ascii="Courier New" w:hAnsi="Courier New" w:cs="Courier New"/>
+          <w:lang w:val="en-US"/>
+        </w:rPr>
+        <w:t>/E</w:t>
       </w:r>
     </w:p>
     <w:p>
@@ -733,6 +1147,15 @@
           <w:lang w:val="en-US"/>
         </w:rPr>
       </w:pPr>
+    </w:p>
+    <w:p>
+      <w:pPr>
+        <w:pStyle w:val="TextosemFormatao"/>
+        <w:rPr>
+          <w:rFonts w:ascii="Courier New" w:hAnsi="Courier New" w:cs="Courier New"/>
+          <w:lang w:val="en-US"/>
+        </w:rPr>
+      </w:pPr>
       <w:r>
         <w:rPr>
           <w:rFonts w:ascii="Courier New" w:hAnsi="Courier New" w:cs="Courier New"/>
@@ -754,8 +1177,17 @@
           <w:rFonts w:ascii="Courier New" w:hAnsi="Courier New" w:cs="Courier New"/>
           <w:lang w:val="en-US"/>
         </w:rPr>
-        <w:t>You can dance, you can jive</w:t>
-      </w:r>
+        <w:t xml:space="preserve">You can dance, you can </w:t>
+      </w:r>
+      <w:proofErr w:type="gramStart"/>
+      <w:r>
+        <w:rPr>
+          <w:rFonts w:ascii="Courier New" w:hAnsi="Courier New" w:cs="Courier New"/>
+          <w:lang w:val="en-US"/>
+        </w:rPr>
+        <w:t>jive</w:t>
+      </w:r>
+      <w:proofErr w:type="gramEnd"/>
     </w:p>
     <w:p>
       <w:pPr>
@@ -818,7 +1250,23 @@
           <w:rFonts w:ascii="Courier New" w:hAnsi="Courier New" w:cs="Courier New"/>
           <w:lang w:val="en-US"/>
         </w:rPr>
-        <w:t xml:space="preserve">Oh, see that girl, watch that scene </w:t>
+        <w:t xml:space="preserve">Oh, see that girl, watch that </w:t>
+      </w:r>
+      <w:proofErr w:type="gramStart"/>
+      <w:r>
+        <w:rPr>
+          <w:rFonts w:ascii="Courier New" w:hAnsi="Courier New" w:cs="Courier New"/>
+          <w:lang w:val="en-US"/>
+        </w:rPr>
+        <w:t>scene</w:t>
+      </w:r>
+      <w:proofErr w:type="gramEnd"/>
+      <w:r>
+        <w:rPr>
+          <w:rFonts w:ascii="Courier New" w:hAnsi="Courier New" w:cs="Courier New"/>
+          <w:lang w:val="en-US"/>
+        </w:rPr>
+        <w:t xml:space="preserve"> </w:t>
       </w:r>
     </w:p>
     <w:p>
@@ -845,41 +1293,122 @@
           <w:lang w:val="en-US"/>
         </w:rPr>
       </w:pPr>
-      <w:r>
-        <w:rPr>
-          <w:rFonts w:ascii="Courier New" w:hAnsi="Courier New" w:cs="Courier New"/>
-          <w:lang w:val="en-US"/>
-        </w:rPr>
-        <w:t>Diggin' the dancing queen</w:t>
-      </w:r>
-    </w:p>
-    <w:p>
-      <w:pPr>
-        <w:pStyle w:val="TextosemFormatao"/>
-        <w:rPr>
-          <w:rFonts w:ascii="Courier New" w:hAnsi="Courier New" w:cs="Courier New"/>
-        </w:rPr>
-      </w:pPr>
-      <w:r>
-        <w:rPr>
-          <w:rFonts w:ascii="Courier New" w:hAnsi="Courier New" w:cs="Courier New"/>
-        </w:rPr>
-        <w:t>( A  D/A  A  D/A )</w:t>
-      </w:r>
-    </w:p>
-    <w:p>
-      <w:pPr>
-        <w:pStyle w:val="TextosemFormatao"/>
-        <w:rPr>
-          <w:rFonts w:ascii="Courier New" w:hAnsi="Courier New" w:cs="Courier New"/>
-        </w:rPr>
-      </w:pPr>
-      <w:r>
-        <w:rPr>
-          <w:rFonts w:ascii="Courier New" w:hAnsi="Courier New" w:cs="Courier New"/>
-        </w:rPr>
-        <w:t>[Segunda Parte]</w:t>
-      </w:r>
+      <w:proofErr w:type="spellStart"/>
+      <w:r>
+        <w:rPr>
+          <w:rFonts w:ascii="Courier New" w:hAnsi="Courier New" w:cs="Courier New"/>
+          <w:lang w:val="en-US"/>
+        </w:rPr>
+        <w:t>Diggin</w:t>
+      </w:r>
+      <w:proofErr w:type="spellEnd"/>
+      <w:r>
+        <w:rPr>
+          <w:rFonts w:ascii="Courier New" w:hAnsi="Courier New" w:cs="Courier New"/>
+          <w:lang w:val="en-US"/>
+        </w:rPr>
+        <w:t>' the dancing queen</w:t>
+      </w:r>
+    </w:p>
+    <w:p>
+      <w:pPr>
+        <w:pStyle w:val="TextosemFormatao"/>
+        <w:rPr>
+          <w:rFonts w:ascii="Courier New" w:hAnsi="Courier New" w:cs="Courier New"/>
+        </w:rPr>
+      </w:pPr>
+    </w:p>
+    <w:p>
+      <w:pPr>
+        <w:pStyle w:val="TextosemFormatao"/>
+        <w:rPr>
+          <w:rFonts w:ascii="Courier New" w:hAnsi="Courier New" w:cs="Courier New"/>
+        </w:rPr>
+      </w:pPr>
+      <w:proofErr w:type="gramStart"/>
+      <w:r>
+        <w:rPr>
+          <w:rFonts w:ascii="Courier New" w:hAnsi="Courier New" w:cs="Courier New"/>
+        </w:rPr>
+        <w:t>( A</w:t>
+      </w:r>
+      <w:proofErr w:type="gramEnd"/>
+      <w:r>
+        <w:rPr>
+          <w:rFonts w:ascii="Courier New" w:hAnsi="Courier New" w:cs="Courier New"/>
+        </w:rPr>
+        <w:t xml:space="preserve">  D/A  </w:t>
+      </w:r>
+      <w:proofErr w:type="spellStart"/>
+      <w:r>
+        <w:rPr>
+          <w:rFonts w:ascii="Courier New" w:hAnsi="Courier New" w:cs="Courier New"/>
+        </w:rPr>
+        <w:t>A</w:t>
+      </w:r>
+      <w:proofErr w:type="spellEnd"/>
+      <w:r>
+        <w:rPr>
+          <w:rFonts w:ascii="Courier New" w:hAnsi="Courier New" w:cs="Courier New"/>
+        </w:rPr>
+        <w:t xml:space="preserve">  D/A )</w:t>
+      </w:r>
+    </w:p>
+    <w:p>
+      <w:pPr>
+        <w:pStyle w:val="TextosemFormatao"/>
+        <w:rPr>
+          <w:rFonts w:ascii="Courier New" w:hAnsi="Courier New" w:cs="Courier New"/>
+        </w:rPr>
+      </w:pPr>
+    </w:p>
+    <w:p>
+      <w:pPr>
+        <w:pStyle w:val="TextosemFormatao"/>
+        <w:rPr>
+          <w:rFonts w:ascii="Courier New" w:hAnsi="Courier New" w:cs="Courier New"/>
+        </w:rPr>
+      </w:pPr>
+    </w:p>
+    <w:p>
+      <w:pPr>
+        <w:pStyle w:val="TextosemFormatao"/>
+        <w:rPr>
+          <w:rFonts w:ascii="Courier New" w:hAnsi="Courier New" w:cs="Courier New"/>
+        </w:rPr>
+      </w:pPr>
+    </w:p>
+    <w:p>
+      <w:pPr>
+        <w:pStyle w:val="TextosemFormatao"/>
+        <w:rPr>
+          <w:rFonts w:ascii="Courier New" w:hAnsi="Courier New" w:cs="Courier New"/>
+        </w:rPr>
+      </w:pPr>
+    </w:p>
+    <w:p>
+      <w:pPr>
+        <w:pStyle w:val="TextosemFormatao"/>
+        <w:rPr>
+          <w:rFonts w:ascii="Courier New" w:hAnsi="Courier New" w:cs="Courier New"/>
+        </w:rPr>
+      </w:pPr>
+    </w:p>
+    <w:p>
+      <w:pPr>
+        <w:pStyle w:val="TextosemFormatao"/>
+        <w:rPr>
+          <w:rFonts w:ascii="Courier New" w:hAnsi="Courier New" w:cs="Courier New"/>
+        </w:rPr>
+      </w:pPr>
+    </w:p>
+    <w:p>
+      <w:pPr>
+        <w:pStyle w:val="TextosemFormatao"/>
+        <w:rPr>
+          <w:rFonts w:ascii="Courier New" w:hAnsi="Courier New" w:cs="Courier New"/>
+        </w:rPr>
+      </w:pPr>
     </w:p>
     <w:p>
       <w:pPr>
@@ -916,104 +1445,220 @@
           <w:rFonts w:ascii="Courier New" w:hAnsi="Courier New" w:cs="Courier New"/>
           <w:lang w:val="en-US"/>
         </w:rPr>
-        <w:t>You're a tease, you turn 'em on</w:t>
-      </w:r>
-    </w:p>
-    <w:p>
-      <w:pPr>
-        <w:pStyle w:val="TextosemFormatao"/>
-        <w:rPr>
-          <w:rFonts w:ascii="Courier New" w:hAnsi="Courier New" w:cs="Courier New"/>
-          <w:lang w:val="en-US"/>
-        </w:rPr>
-      </w:pPr>
-      <w:r>
-        <w:rPr>
-          <w:rFonts w:ascii="Courier New" w:hAnsi="Courier New" w:cs="Courier New"/>
-          <w:lang w:val="en-US"/>
-        </w:rPr>
-        <w:t xml:space="preserve"> A                                 F#m7</w:t>
-      </w:r>
-    </w:p>
-    <w:p>
-      <w:pPr>
-        <w:pStyle w:val="TextosemFormatao"/>
-        <w:rPr>
-          <w:rFonts w:ascii="Courier New" w:hAnsi="Courier New" w:cs="Courier New"/>
-          <w:lang w:val="en-US"/>
-        </w:rPr>
-      </w:pPr>
-      <w:r>
-        <w:rPr>
-          <w:rFonts w:ascii="Courier New" w:hAnsi="Courier New" w:cs="Courier New"/>
-          <w:lang w:val="en-US"/>
-        </w:rPr>
-        <w:t>Leave 'em burning and then you're gone</w:t>
-      </w:r>
-    </w:p>
-    <w:p>
-      <w:pPr>
-        <w:pStyle w:val="TextosemFormatao"/>
-        <w:rPr>
-          <w:rFonts w:ascii="Courier New" w:hAnsi="Courier New" w:cs="Courier New"/>
-          <w:lang w:val="en-US"/>
-        </w:rPr>
-      </w:pPr>
-      <w:r>
-        <w:rPr>
-          <w:rFonts w:ascii="Courier New" w:hAnsi="Courier New" w:cs="Courier New"/>
-          <w:lang w:val="en-US"/>
-        </w:rPr>
-        <w:t xml:space="preserve"> E                E4     E            E4</w:t>
-      </w:r>
-    </w:p>
-    <w:p>
-      <w:pPr>
-        <w:pStyle w:val="TextosemFormatao"/>
-        <w:rPr>
-          <w:rFonts w:ascii="Courier New" w:hAnsi="Courier New" w:cs="Courier New"/>
-          <w:lang w:val="en-US"/>
-        </w:rPr>
-      </w:pPr>
-      <w:r>
-        <w:rPr>
-          <w:rFonts w:ascii="Courier New" w:hAnsi="Courier New" w:cs="Courier New"/>
-          <w:lang w:val="en-US"/>
-        </w:rPr>
-        <w:t>Looking out for another, anyone will do</w:t>
-      </w:r>
-    </w:p>
-    <w:p>
-      <w:pPr>
-        <w:pStyle w:val="TextosemFormatao"/>
-        <w:rPr>
-          <w:rFonts w:ascii="Courier New" w:hAnsi="Courier New" w:cs="Courier New"/>
-          <w:lang w:val="en-US"/>
-        </w:rPr>
-      </w:pPr>
-      <w:r>
-        <w:rPr>
-          <w:rFonts w:ascii="Courier New" w:hAnsi="Courier New" w:cs="Courier New"/>
-          <w:lang w:val="en-US"/>
-        </w:rPr>
-        <w:t xml:space="preserve">               E          F#m  E  F#m</w:t>
-      </w:r>
-    </w:p>
-    <w:p>
-      <w:pPr>
-        <w:pStyle w:val="TextosemFormatao"/>
-        <w:rPr>
-          <w:rFonts w:ascii="Courier New" w:hAnsi="Courier New" w:cs="Courier New"/>
-          <w:lang w:val="en-US"/>
-        </w:rPr>
-      </w:pPr>
-      <w:r>
-        <w:rPr>
-          <w:rFonts w:ascii="Courier New" w:hAnsi="Courier New" w:cs="Courier New"/>
-          <w:lang w:val="en-US"/>
-        </w:rPr>
-        <w:t xml:space="preserve">You're in the mood for a dance  </w:t>
-      </w:r>
+        <w:t>You're a tease, you turn '</w:t>
+      </w:r>
+      <w:proofErr w:type="spellStart"/>
+      <w:r>
+        <w:rPr>
+          <w:rFonts w:ascii="Courier New" w:hAnsi="Courier New" w:cs="Courier New"/>
+          <w:lang w:val="en-US"/>
+        </w:rPr>
+        <w:t>em</w:t>
+      </w:r>
+      <w:proofErr w:type="spellEnd"/>
+      <w:r>
+        <w:rPr>
+          <w:rFonts w:ascii="Courier New" w:hAnsi="Courier New" w:cs="Courier New"/>
+          <w:lang w:val="en-US"/>
+        </w:rPr>
+        <w:t xml:space="preserve"> on</w:t>
+      </w:r>
+    </w:p>
+    <w:p>
+      <w:pPr>
+        <w:pStyle w:val="TextosemFormatao"/>
+        <w:rPr>
+          <w:rFonts w:ascii="Courier New" w:hAnsi="Courier New" w:cs="Courier New"/>
+          <w:lang w:val="en-US"/>
+        </w:rPr>
+      </w:pPr>
+      <w:r>
+        <w:rPr>
+          <w:rFonts w:ascii="Courier New" w:hAnsi="Courier New" w:cs="Courier New"/>
+          <w:lang w:val="en-US"/>
+        </w:rPr>
+        <w:t xml:space="preserve"> A                                F#m7</w:t>
+      </w:r>
+    </w:p>
+    <w:p>
+      <w:pPr>
+        <w:pStyle w:val="TextosemFormatao"/>
+        <w:rPr>
+          <w:rFonts w:ascii="Courier New" w:hAnsi="Courier New" w:cs="Courier New"/>
+          <w:lang w:val="en-US"/>
+        </w:rPr>
+      </w:pPr>
+      <w:r>
+        <w:rPr>
+          <w:rFonts w:ascii="Courier New" w:hAnsi="Courier New" w:cs="Courier New"/>
+          <w:lang w:val="en-US"/>
+        </w:rPr>
+        <w:t>Leave '</w:t>
+      </w:r>
+      <w:proofErr w:type="spellStart"/>
+      <w:r>
+        <w:rPr>
+          <w:rFonts w:ascii="Courier New" w:hAnsi="Courier New" w:cs="Courier New"/>
+          <w:lang w:val="en-US"/>
+        </w:rPr>
+        <w:t>em</w:t>
+      </w:r>
+      <w:proofErr w:type="spellEnd"/>
+      <w:r>
+        <w:rPr>
+          <w:rFonts w:ascii="Courier New" w:hAnsi="Courier New" w:cs="Courier New"/>
+          <w:lang w:val="en-US"/>
+        </w:rPr>
+        <w:t xml:space="preserve"> burning and then you're </w:t>
+      </w:r>
+      <w:proofErr w:type="gramStart"/>
+      <w:r>
+        <w:rPr>
+          <w:rFonts w:ascii="Courier New" w:hAnsi="Courier New" w:cs="Courier New"/>
+          <w:lang w:val="en-US"/>
+        </w:rPr>
+        <w:t>gone</w:t>
+      </w:r>
+      <w:proofErr w:type="gramEnd"/>
+    </w:p>
+    <w:p>
+      <w:pPr>
+        <w:pStyle w:val="TextosemFormatao"/>
+        <w:rPr>
+          <w:rFonts w:ascii="Courier New" w:hAnsi="Courier New" w:cs="Courier New"/>
+          <w:lang w:val="en-US"/>
+        </w:rPr>
+      </w:pPr>
+      <w:r>
+        <w:rPr>
+          <w:rFonts w:ascii="Courier New" w:hAnsi="Courier New" w:cs="Courier New"/>
+          <w:lang w:val="en-US"/>
+        </w:rPr>
+        <w:t xml:space="preserve"> E                E4     E          E4</w:t>
+      </w:r>
+    </w:p>
+    <w:p>
+      <w:pPr>
+        <w:pStyle w:val="TextosemFormatao"/>
+        <w:rPr>
+          <w:rFonts w:ascii="Courier New" w:hAnsi="Courier New" w:cs="Courier New"/>
+          <w:lang w:val="en-US"/>
+        </w:rPr>
+      </w:pPr>
+      <w:r>
+        <w:rPr>
+          <w:rFonts w:ascii="Courier New" w:hAnsi="Courier New" w:cs="Courier New"/>
+          <w:lang w:val="en-US"/>
+        </w:rPr>
+        <w:t xml:space="preserve">Looking out for another, anyone will </w:t>
+      </w:r>
+      <w:proofErr w:type="gramStart"/>
+      <w:r>
+        <w:rPr>
+          <w:rFonts w:ascii="Courier New" w:hAnsi="Courier New" w:cs="Courier New"/>
+          <w:lang w:val="en-US"/>
+        </w:rPr>
+        <w:t>do</w:t>
+      </w:r>
+      <w:proofErr w:type="gramEnd"/>
+    </w:p>
+    <w:p>
+      <w:pPr>
+        <w:pStyle w:val="TextosemFormatao"/>
+        <w:rPr>
+          <w:rFonts w:ascii="Courier New" w:hAnsi="Courier New" w:cs="Courier New"/>
+          <w:lang w:val="en-US"/>
+        </w:rPr>
+      </w:pPr>
+      <w:r>
+        <w:rPr>
+          <w:rFonts w:ascii="Courier New" w:hAnsi="Courier New" w:cs="Courier New"/>
+          <w:lang w:val="en-US"/>
+        </w:rPr>
+        <w:t xml:space="preserve">               E          </w:t>
+      </w:r>
+      <w:proofErr w:type="spellStart"/>
+      <w:r>
+        <w:rPr>
+          <w:rFonts w:ascii="Courier New" w:hAnsi="Courier New" w:cs="Courier New"/>
+          <w:lang w:val="en-US"/>
+        </w:rPr>
+        <w:t>F#</w:t>
+      </w:r>
+      <w:proofErr w:type="gramStart"/>
+      <w:r>
+        <w:rPr>
+          <w:rFonts w:ascii="Courier New" w:hAnsi="Courier New" w:cs="Courier New"/>
+          <w:lang w:val="en-US"/>
+        </w:rPr>
+        <w:t>m</w:t>
+      </w:r>
+      <w:proofErr w:type="spellEnd"/>
+      <w:r>
+        <w:rPr>
+          <w:rFonts w:ascii="Courier New" w:hAnsi="Courier New" w:cs="Courier New"/>
+          <w:lang w:val="en-US"/>
+        </w:rPr>
+        <w:t xml:space="preserve">  E</w:t>
+      </w:r>
+      <w:proofErr w:type="gramEnd"/>
+      <w:r>
+        <w:rPr>
+          <w:rFonts w:ascii="Courier New" w:hAnsi="Courier New" w:cs="Courier New"/>
+          <w:lang w:val="en-US"/>
+        </w:rPr>
+        <w:t xml:space="preserve">  </w:t>
+      </w:r>
+      <w:proofErr w:type="spellStart"/>
+      <w:r>
+        <w:rPr>
+          <w:rFonts w:ascii="Courier New" w:hAnsi="Courier New" w:cs="Courier New"/>
+          <w:lang w:val="en-US"/>
+        </w:rPr>
+        <w:t>F#m</w:t>
+      </w:r>
+      <w:proofErr w:type="spellEnd"/>
+    </w:p>
+    <w:p>
+      <w:pPr>
+        <w:pStyle w:val="TextosemFormatao"/>
+        <w:rPr>
+          <w:rFonts w:ascii="Courier New" w:hAnsi="Courier New" w:cs="Courier New"/>
+          <w:lang w:val="en-US"/>
+        </w:rPr>
+      </w:pPr>
+      <w:r>
+        <w:rPr>
+          <w:rFonts w:ascii="Courier New" w:hAnsi="Courier New" w:cs="Courier New"/>
+          <w:lang w:val="en-US"/>
+        </w:rPr>
+        <w:t xml:space="preserve">You're in the mood for a </w:t>
+      </w:r>
+      <w:proofErr w:type="gramStart"/>
+      <w:r>
+        <w:rPr>
+          <w:rFonts w:ascii="Courier New" w:hAnsi="Courier New" w:cs="Courier New"/>
+          <w:lang w:val="en-US"/>
+        </w:rPr>
+        <w:t>dance</w:t>
+      </w:r>
+      <w:proofErr w:type="gramEnd"/>
+      <w:r>
+        <w:rPr>
+          <w:rFonts w:ascii="Courier New" w:hAnsi="Courier New" w:cs="Courier New"/>
+          <w:lang w:val="en-US"/>
+        </w:rPr>
+        <w:t xml:space="preserve">  </w:t>
+      </w:r>
+    </w:p>
+    <w:p>
+      <w:pPr>
+        <w:pStyle w:val="TextosemFormatao"/>
+        <w:rPr>
+          <w:rFonts w:ascii="Courier New" w:hAnsi="Courier New" w:cs="Courier New"/>
+          <w:lang w:val="en-US"/>
+        </w:rPr>
+      </w:pPr>
     </w:p>
     <w:p>
       <w:pPr>
@@ -1055,13 +1700,6 @@
           <w:lang w:val="en-US"/>
         </w:rPr>
       </w:pPr>
-      <w:r>
-        <w:rPr>
-          <w:rFonts w:ascii="Courier New" w:hAnsi="Courier New" w:cs="Courier New"/>
-          <w:lang w:val="en-US"/>
-        </w:rPr>
-        <w:t>[Refrão]</w:t>
-      </w:r>
     </w:p>
     <w:p>
       <w:pPr>
@@ -1092,23 +1730,55 @@
           <w:rFonts w:ascii="Courier New" w:hAnsi="Courier New" w:cs="Courier New"/>
           <w:lang w:val="en-US"/>
         </w:rPr>
-        <w:t xml:space="preserve">You are the dancing queen </w:t>
-      </w:r>
-    </w:p>
-    <w:p>
-      <w:pPr>
-        <w:pStyle w:val="TextosemFormatao"/>
-        <w:rPr>
-          <w:rFonts w:ascii="Courier New" w:hAnsi="Courier New" w:cs="Courier New"/>
-          <w:lang w:val="en-US"/>
-        </w:rPr>
-      </w:pPr>
-      <w:r>
-        <w:rPr>
-          <w:rFonts w:ascii="Courier New" w:hAnsi="Courier New" w:cs="Courier New"/>
-          <w:lang w:val="en-US"/>
-        </w:rPr>
-        <w:t xml:space="preserve"> D/A                   A       D/A</w:t>
+        <w:t xml:space="preserve">You are the dancing </w:t>
+      </w:r>
+      <w:proofErr w:type="gramStart"/>
+      <w:r>
+        <w:rPr>
+          <w:rFonts w:ascii="Courier New" w:hAnsi="Courier New" w:cs="Courier New"/>
+          <w:lang w:val="en-US"/>
+        </w:rPr>
+        <w:t>queen</w:t>
+      </w:r>
+      <w:proofErr w:type="gramEnd"/>
+      <w:r>
+        <w:rPr>
+          <w:rFonts w:ascii="Courier New" w:hAnsi="Courier New" w:cs="Courier New"/>
+          <w:lang w:val="en-US"/>
+        </w:rPr>
+        <w:t xml:space="preserve"> </w:t>
+      </w:r>
+    </w:p>
+    <w:p>
+      <w:pPr>
+        <w:pStyle w:val="TextosemFormatao"/>
+        <w:rPr>
+          <w:rFonts w:ascii="Courier New" w:hAnsi="Courier New" w:cs="Courier New"/>
+          <w:lang w:val="en-US"/>
+        </w:rPr>
+      </w:pPr>
+      <w:r>
+        <w:rPr>
+          <w:rFonts w:ascii="Courier New" w:hAnsi="Courier New" w:cs="Courier New"/>
+          <w:lang w:val="en-US"/>
+        </w:rPr>
+        <w:t xml:space="preserve"> D/A                   </w:t>
+      </w:r>
+      <w:proofErr w:type="spellStart"/>
+      <w:r>
+        <w:rPr>
+          <w:rFonts w:ascii="Courier New" w:hAnsi="Courier New" w:cs="Courier New"/>
+          <w:lang w:val="en-US"/>
+        </w:rPr>
+        <w:t>A</w:t>
+      </w:r>
+      <w:proofErr w:type="spellEnd"/>
+      <w:r>
+        <w:rPr>
+          <w:rFonts w:ascii="Courier New" w:hAnsi="Courier New" w:cs="Courier New"/>
+          <w:lang w:val="en-US"/>
+        </w:rPr>
+        <w:t xml:space="preserve">       D/A</w:t>
       </w:r>
     </w:p>
     <w:p>
@@ -1156,7 +1826,23 @@
           <w:rFonts w:ascii="Courier New" w:hAnsi="Courier New" w:cs="Courier New"/>
           <w:lang w:val="en-US"/>
         </w:rPr>
-        <w:t xml:space="preserve">Dancing queen, feel the beat </w:t>
+        <w:t xml:space="preserve">Dancing queen, feel the </w:t>
+      </w:r>
+      <w:proofErr w:type="gramStart"/>
+      <w:r>
+        <w:rPr>
+          <w:rFonts w:ascii="Courier New" w:hAnsi="Courier New" w:cs="Courier New"/>
+          <w:lang w:val="en-US"/>
+        </w:rPr>
+        <w:t>beat</w:t>
+      </w:r>
+      <w:proofErr w:type="gramEnd"/>
+      <w:r>
+        <w:rPr>
+          <w:rFonts w:ascii="Courier New" w:hAnsi="Courier New" w:cs="Courier New"/>
+          <w:lang w:val="en-US"/>
+        </w:rPr>
+        <w:t xml:space="preserve"> </w:t>
       </w:r>
     </w:p>
     <w:p>
@@ -1199,12 +1885,69 @@
           <w:lang w:val="en-US"/>
         </w:rPr>
       </w:pPr>
-      <w:r>
-        <w:rPr>
-          <w:rFonts w:ascii="Courier New" w:hAnsi="Courier New" w:cs="Courier New"/>
-          <w:lang w:val="en-US"/>
-        </w:rPr>
-        <w:t>E/G#  F#m  F#m/E</w:t>
+    </w:p>
+    <w:p>
+      <w:pPr>
+        <w:pStyle w:val="TextosemFormatao"/>
+        <w:rPr>
+          <w:rFonts w:ascii="Courier New" w:hAnsi="Courier New" w:cs="Courier New"/>
+          <w:lang w:val="en-US"/>
+        </w:rPr>
+      </w:pPr>
+      <w:r>
+        <w:rPr>
+          <w:rFonts w:ascii="Courier New" w:hAnsi="Courier New" w:cs="Courier New"/>
+          <w:lang w:val="en-US"/>
+        </w:rPr>
+        <w:t>E/G</w:t>
+      </w:r>
+      <w:proofErr w:type="gramStart"/>
+      <w:r>
+        <w:rPr>
+          <w:rFonts w:ascii="Courier New" w:hAnsi="Courier New" w:cs="Courier New"/>
+          <w:lang w:val="en-US"/>
+        </w:rPr>
+        <w:t xml:space="preserve">#  </w:t>
+      </w:r>
+      <w:proofErr w:type="spellStart"/>
+      <w:r>
+        <w:rPr>
+          <w:rFonts w:ascii="Courier New" w:hAnsi="Courier New" w:cs="Courier New"/>
+          <w:lang w:val="en-US"/>
+        </w:rPr>
+        <w:t>F</w:t>
+      </w:r>
+      <w:proofErr w:type="gramEnd"/>
+      <w:r>
+        <w:rPr>
+          <w:rFonts w:ascii="Courier New" w:hAnsi="Courier New" w:cs="Courier New"/>
+          <w:lang w:val="en-US"/>
+        </w:rPr>
+        <w:t>#m</w:t>
+      </w:r>
+      <w:proofErr w:type="spellEnd"/>
+      <w:r>
+        <w:rPr>
+          <w:rFonts w:ascii="Courier New" w:hAnsi="Courier New" w:cs="Courier New"/>
+          <w:lang w:val="en-US"/>
+        </w:rPr>
+        <w:t xml:space="preserve">  </w:t>
+      </w:r>
+      <w:proofErr w:type="spellStart"/>
+      <w:r>
+        <w:rPr>
+          <w:rFonts w:ascii="Courier New" w:hAnsi="Courier New" w:cs="Courier New"/>
+          <w:lang w:val="en-US"/>
+        </w:rPr>
+        <w:t>F#m</w:t>
+      </w:r>
+      <w:proofErr w:type="spellEnd"/>
+      <w:r>
+        <w:rPr>
+          <w:rFonts w:ascii="Courier New" w:hAnsi="Courier New" w:cs="Courier New"/>
+          <w:lang w:val="en-US"/>
+        </w:rPr>
+        <w:t>/E</w:t>
       </w:r>
     </w:p>
     <w:p>
@@ -1231,6 +1974,15 @@
           <w:lang w:val="en-US"/>
         </w:rPr>
       </w:pPr>
+    </w:p>
+    <w:p>
+      <w:pPr>
+        <w:pStyle w:val="TextosemFormatao"/>
+        <w:rPr>
+          <w:rFonts w:ascii="Courier New" w:hAnsi="Courier New" w:cs="Courier New"/>
+          <w:lang w:val="en-US"/>
+        </w:rPr>
+      </w:pPr>
       <w:r>
         <w:rPr>
           <w:rFonts w:ascii="Courier New" w:hAnsi="Courier New" w:cs="Courier New"/>
@@ -1252,8 +2004,17 @@
           <w:rFonts w:ascii="Courier New" w:hAnsi="Courier New" w:cs="Courier New"/>
           <w:lang w:val="en-US"/>
         </w:rPr>
-        <w:t>You can dance, you can jive</w:t>
-      </w:r>
+        <w:t xml:space="preserve">You can dance, you can </w:t>
+      </w:r>
+      <w:proofErr w:type="gramStart"/>
+      <w:r>
+        <w:rPr>
+          <w:rFonts w:ascii="Courier New" w:hAnsi="Courier New" w:cs="Courier New"/>
+          <w:lang w:val="en-US"/>
+        </w:rPr>
+        <w:t>jive</w:t>
+      </w:r>
+      <w:proofErr w:type="gramEnd"/>
     </w:p>
     <w:p>
       <w:pPr>
@@ -1316,7 +2077,23 @@
           <w:rFonts w:ascii="Courier New" w:hAnsi="Courier New" w:cs="Courier New"/>
           <w:lang w:val="en-US"/>
         </w:rPr>
-        <w:t xml:space="preserve">Oh, see that girl, watch that scene </w:t>
+        <w:t xml:space="preserve">Oh, see that girl, watch that </w:t>
+      </w:r>
+      <w:proofErr w:type="gramStart"/>
+      <w:r>
+        <w:rPr>
+          <w:rFonts w:ascii="Courier New" w:hAnsi="Courier New" w:cs="Courier New"/>
+          <w:lang w:val="en-US"/>
+        </w:rPr>
+        <w:t>scene</w:t>
+      </w:r>
+      <w:proofErr w:type="gramEnd"/>
+      <w:r>
+        <w:rPr>
+          <w:rFonts w:ascii="Courier New" w:hAnsi="Courier New" w:cs="Courier New"/>
+          <w:lang w:val="en-US"/>
+        </w:rPr>
+        <w:t xml:space="preserve"> </w:t>
       </w:r>
     </w:p>
     <w:p>
@@ -1343,29 +2120,65 @@
           <w:lang w:val="en-US"/>
         </w:rPr>
       </w:pPr>
-      <w:r>
-        <w:rPr>
-          <w:rFonts w:ascii="Courier New" w:hAnsi="Courier New" w:cs="Courier New"/>
-          <w:lang w:val="en-US"/>
-        </w:rPr>
-        <w:t>Diggin' the dancing queen</w:t>
-      </w:r>
-    </w:p>
-    <w:p>
-      <w:pPr>
-        <w:pStyle w:val="TextosemFormatao"/>
-        <w:rPr>
-          <w:rFonts w:ascii="Courier New" w:hAnsi="Courier New" w:cs="Courier New"/>
-          <w:lang w:val="en-US"/>
-        </w:rPr>
-      </w:pPr>
-      <w:r>
-        <w:rPr>
-          <w:rFonts w:ascii="Courier New" w:hAnsi="Courier New" w:cs="Courier New"/>
-          <w:lang w:val="en-US"/>
-        </w:rPr>
-        <w:t>( A  D/A )</w:t>
-      </w:r>
+      <w:proofErr w:type="spellStart"/>
+      <w:r>
+        <w:rPr>
+          <w:rFonts w:ascii="Courier New" w:hAnsi="Courier New" w:cs="Courier New"/>
+          <w:lang w:val="en-US"/>
+        </w:rPr>
+        <w:t>Diggin</w:t>
+      </w:r>
+      <w:proofErr w:type="spellEnd"/>
+      <w:r>
+        <w:rPr>
+          <w:rFonts w:ascii="Courier New" w:hAnsi="Courier New" w:cs="Courier New"/>
+          <w:lang w:val="en-US"/>
+        </w:rPr>
+        <w:t>' the dancing queen</w:t>
+      </w:r>
+    </w:p>
+    <w:p>
+      <w:pPr>
+        <w:pStyle w:val="TextosemFormatao"/>
+        <w:rPr>
+          <w:rFonts w:ascii="Courier New" w:hAnsi="Courier New" w:cs="Courier New"/>
+          <w:lang w:val="en-US"/>
+        </w:rPr>
+      </w:pPr>
+    </w:p>
+    <w:p>
+      <w:pPr>
+        <w:pStyle w:val="TextosemFormatao"/>
+        <w:rPr>
+          <w:rFonts w:ascii="Courier New" w:hAnsi="Courier New" w:cs="Courier New"/>
+          <w:lang w:val="en-US"/>
+        </w:rPr>
+      </w:pPr>
+      <w:proofErr w:type="gramStart"/>
+      <w:r>
+        <w:rPr>
+          <w:rFonts w:ascii="Courier New" w:hAnsi="Courier New" w:cs="Courier New"/>
+          <w:lang w:val="en-US"/>
+        </w:rPr>
+        <w:t>( A</w:t>
+      </w:r>
+      <w:proofErr w:type="gramEnd"/>
+      <w:r>
+        <w:rPr>
+          <w:rFonts w:ascii="Courier New" w:hAnsi="Courier New" w:cs="Courier New"/>
+          <w:lang w:val="en-US"/>
+        </w:rPr>
+        <w:t xml:space="preserve">  D/A )</w:t>
+      </w:r>
+    </w:p>
+    <w:p>
+      <w:pPr>
+        <w:pStyle w:val="TextosemFormatao"/>
+        <w:rPr>
+          <w:rFonts w:ascii="Courier New" w:hAnsi="Courier New" w:cs="Courier New"/>
+          <w:lang w:val="en-US"/>
+        </w:rPr>
+      </w:pPr>
     </w:p>
     <w:p>
       <w:pPr>
@@ -1391,209 +2204,80 @@
           <w:lang w:val="en-US"/>
         </w:rPr>
       </w:pPr>
-      <w:r>
-        <w:rPr>
-          <w:rFonts w:ascii="Courier New" w:hAnsi="Courier New" w:cs="Courier New"/>
-          <w:lang w:val="en-US"/>
-        </w:rPr>
-        <w:t>Diggin' the dancing queen</w:t>
-      </w:r>
-    </w:p>
-    <w:p>
-      <w:pPr>
-        <w:pStyle w:val="TextosemFormatao"/>
-        <w:rPr>
-          <w:rFonts w:ascii="Courier New" w:hAnsi="Courier New" w:cs="Courier New"/>
-        </w:rPr>
-      </w:pPr>
-      <w:r>
-        <w:rPr>
-          <w:rFonts w:ascii="Courier New" w:hAnsi="Courier New" w:cs="Courier New"/>
-        </w:rPr>
-        <w:t>[Final] A  D/A  A  D/A  A</w:t>
-      </w:r>
-    </w:p>
-    <w:p>
-      <w:pPr>
-        <w:pStyle w:val="TextosemFormatao"/>
-        <w:rPr>
-          <w:rFonts w:ascii="Courier New" w:hAnsi="Courier New" w:cs="Courier New"/>
-        </w:rPr>
-      </w:pPr>
-      <w:r>
-        <w:rPr>
-          <w:rFonts w:ascii="Courier New" w:hAnsi="Courier New" w:cs="Courier New"/>
-        </w:rPr>
-        <w:t>-------------- Acordes --------------</w:t>
-      </w:r>
-    </w:p>
-    <w:p>
-      <w:pPr>
-        <w:pStyle w:val="TextosemFormatao"/>
-        <w:rPr>
-          <w:rFonts w:ascii="Courier New" w:hAnsi="Courier New" w:cs="Courier New"/>
-        </w:rPr>
-      </w:pPr>
-      <w:r>
-        <w:rPr>
-          <w:rFonts w:ascii="Courier New" w:hAnsi="Courier New" w:cs="Courier New"/>
-        </w:rPr>
-        <w:t>A = X 0 2 2 2 0</w:t>
-      </w:r>
-    </w:p>
-    <w:p>
-      <w:pPr>
-        <w:pStyle w:val="TextosemFormatao"/>
-        <w:rPr>
-          <w:rFonts w:ascii="Courier New" w:hAnsi="Courier New" w:cs="Courier New"/>
-        </w:rPr>
-      </w:pPr>
-      <w:r>
-        <w:rPr>
-          <w:rFonts w:ascii="Courier New" w:hAnsi="Courier New" w:cs="Courier New"/>
-        </w:rPr>
-        <w:t>B/D# = X 6 X 4 7 7</w:t>
-      </w:r>
-    </w:p>
-    <w:p>
-      <w:pPr>
-        <w:pStyle w:val="TextosemFormatao"/>
-        <w:rPr>
-          <w:rFonts w:ascii="Courier New" w:hAnsi="Courier New" w:cs="Courier New"/>
-        </w:rPr>
-      </w:pPr>
-      <w:r>
-        <w:rPr>
-          <w:rFonts w:ascii="Courier New" w:hAnsi="Courier New" w:cs="Courier New"/>
-        </w:rPr>
-        <w:t>Bm7 = X 2 4 2 3 2</w:t>
-      </w:r>
-    </w:p>
-    <w:p>
-      <w:pPr>
-        <w:pStyle w:val="TextosemFormatao"/>
-        <w:rPr>
-          <w:rFonts w:ascii="Courier New" w:hAnsi="Courier New" w:cs="Courier New"/>
-        </w:rPr>
-      </w:pPr>
-      <w:r>
-        <w:rPr>
-          <w:rFonts w:ascii="Courier New" w:hAnsi="Courier New" w:cs="Courier New"/>
-        </w:rPr>
-        <w:t>C#7 = X 4 3 4 2 X</w:t>
-      </w:r>
-    </w:p>
-    <w:p>
-      <w:pPr>
-        <w:pStyle w:val="TextosemFormatao"/>
-        <w:rPr>
-          <w:rFonts w:ascii="Courier New" w:hAnsi="Courier New" w:cs="Courier New"/>
-        </w:rPr>
-      </w:pPr>
-      <w:r>
-        <w:rPr>
-          <w:rFonts w:ascii="Courier New" w:hAnsi="Courier New" w:cs="Courier New"/>
-        </w:rPr>
-        <w:t>D = X X 0 2 3 2</w:t>
-      </w:r>
-    </w:p>
-    <w:p>
-      <w:pPr>
-        <w:pStyle w:val="TextosemFormatao"/>
-        <w:rPr>
-          <w:rFonts w:ascii="Courier New" w:hAnsi="Courier New" w:cs="Courier New"/>
-        </w:rPr>
-      </w:pPr>
-      <w:r>
-        <w:rPr>
-          <w:rFonts w:ascii="Courier New" w:hAnsi="Courier New" w:cs="Courier New"/>
-        </w:rPr>
-        <w:t>D/A = X 0 X 2 3 2</w:t>
-      </w:r>
-    </w:p>
-    <w:p>
-      <w:pPr>
-        <w:pStyle w:val="TextosemFormatao"/>
-        <w:rPr>
-          <w:rFonts w:ascii="Courier New" w:hAnsi="Courier New" w:cs="Courier New"/>
-        </w:rPr>
-      </w:pPr>
-      <w:r>
-        <w:rPr>
-          <w:rFonts w:ascii="Courier New" w:hAnsi="Courier New" w:cs="Courier New"/>
-        </w:rPr>
-        <w:t>E = 0 2 2 1 0 0</w:t>
-      </w:r>
-    </w:p>
-    <w:p>
-      <w:pPr>
-        <w:pStyle w:val="TextosemFormatao"/>
-        <w:rPr>
-          <w:rFonts w:ascii="Courier New" w:hAnsi="Courier New" w:cs="Courier New"/>
-        </w:rPr>
-      </w:pPr>
-      <w:r>
-        <w:rPr>
-          <w:rFonts w:ascii="Courier New" w:hAnsi="Courier New" w:cs="Courier New"/>
-        </w:rPr>
-        <w:t>E/G# = 4 X 2 4 5 X</w:t>
-      </w:r>
-    </w:p>
-    <w:p>
-      <w:pPr>
-        <w:pStyle w:val="TextosemFormatao"/>
-        <w:rPr>
-          <w:rFonts w:ascii="Courier New" w:hAnsi="Courier New" w:cs="Courier New"/>
-        </w:rPr>
-      </w:pPr>
-      <w:r>
-        <w:rPr>
-          <w:rFonts w:ascii="Courier New" w:hAnsi="Courier New" w:cs="Courier New"/>
-        </w:rPr>
-        <w:t>E4 = 0 2 2 2 0 0</w:t>
-      </w:r>
-    </w:p>
-    <w:p>
-      <w:pPr>
-        <w:pStyle w:val="TextosemFormatao"/>
-        <w:rPr>
-          <w:rFonts w:ascii="Courier New" w:hAnsi="Courier New" w:cs="Courier New"/>
-        </w:rPr>
-      </w:pPr>
-      <w:r>
-        <w:rPr>
-          <w:rFonts w:ascii="Courier New" w:hAnsi="Courier New" w:cs="Courier New"/>
-        </w:rPr>
-        <w:t>F#m = 2 4 4 2 2 2</w:t>
-      </w:r>
-    </w:p>
-    <w:p>
-      <w:pPr>
-        <w:pStyle w:val="TextosemFormatao"/>
-        <w:rPr>
-          <w:rFonts w:ascii="Courier New" w:hAnsi="Courier New" w:cs="Courier New"/>
-        </w:rPr>
-      </w:pPr>
-      <w:r>
-        <w:rPr>
-          <w:rFonts w:ascii="Courier New" w:hAnsi="Courier New" w:cs="Courier New"/>
-        </w:rPr>
-        <w:t>F#m/E = X X 2 2 2 2</w:t>
-      </w:r>
-    </w:p>
-    <w:p>
-      <w:pPr>
-        <w:pStyle w:val="TextosemFormatao"/>
-        <w:rPr>
-          <w:rFonts w:ascii="Courier New" w:hAnsi="Courier New" w:cs="Courier New"/>
-        </w:rPr>
-      </w:pPr>
-      <w:r>
-        <w:rPr>
-          <w:rFonts w:ascii="Courier New" w:hAnsi="Courier New" w:cs="Courier New"/>
-        </w:rPr>
-        <w:t>F#m7 = 2 X 2 2 2 X</w:t>
-      </w:r>
+      <w:proofErr w:type="spellStart"/>
+      <w:r>
+        <w:rPr>
+          <w:rFonts w:ascii="Courier New" w:hAnsi="Courier New" w:cs="Courier New"/>
+          <w:lang w:val="en-US"/>
+        </w:rPr>
+        <w:t>Diggin</w:t>
+      </w:r>
+      <w:proofErr w:type="spellEnd"/>
+      <w:r>
+        <w:rPr>
+          <w:rFonts w:ascii="Courier New" w:hAnsi="Courier New" w:cs="Courier New"/>
+          <w:lang w:val="en-US"/>
+        </w:rPr>
+        <w:t>' the dancing queen</w:t>
+      </w:r>
+    </w:p>
+    <w:p>
+      <w:pPr>
+        <w:pStyle w:val="TextosemFormatao"/>
+        <w:rPr>
+          <w:rFonts w:ascii="Courier New" w:hAnsi="Courier New" w:cs="Courier New"/>
+        </w:rPr>
+      </w:pPr>
+    </w:p>
+    <w:p>
+      <w:pPr>
+        <w:pStyle w:val="TextosemFormatao"/>
+        <w:rPr>
+          <w:rFonts w:ascii="Courier New" w:hAnsi="Courier New" w:cs="Courier New"/>
+        </w:rPr>
+      </w:pPr>
+      <w:r>
+        <w:rPr>
+          <w:rFonts w:ascii="Courier New" w:hAnsi="Courier New" w:cs="Courier New"/>
+        </w:rPr>
+        <w:t xml:space="preserve">[Final] </w:t>
+      </w:r>
+      <w:proofErr w:type="gramStart"/>
+      <w:r>
+        <w:rPr>
+          <w:rFonts w:ascii="Courier New" w:hAnsi="Courier New" w:cs="Courier New"/>
+        </w:rPr>
+        <w:t>A  D</w:t>
+      </w:r>
+      <w:proofErr w:type="gramEnd"/>
+      <w:r>
+        <w:rPr>
+          <w:rFonts w:ascii="Courier New" w:hAnsi="Courier New" w:cs="Courier New"/>
+        </w:rPr>
+        <w:t xml:space="preserve">/A  </w:t>
+      </w:r>
+      <w:proofErr w:type="spellStart"/>
+      <w:r>
+        <w:rPr>
+          <w:rFonts w:ascii="Courier New" w:hAnsi="Courier New" w:cs="Courier New"/>
+        </w:rPr>
+        <w:t>A</w:t>
+      </w:r>
+      <w:proofErr w:type="spellEnd"/>
+      <w:r>
+        <w:rPr>
+          <w:rFonts w:ascii="Courier New" w:hAnsi="Courier New" w:cs="Courier New"/>
+        </w:rPr>
+        <w:t xml:space="preserve">  D/A  </w:t>
+      </w:r>
+      <w:proofErr w:type="spellStart"/>
+      <w:r>
+        <w:rPr>
+          <w:rFonts w:ascii="Courier New" w:hAnsi="Courier New" w:cs="Courier New"/>
+        </w:rPr>
+        <w:t>A</w:t>
+      </w:r>
+      <w:proofErr w:type="spellEnd"/>
     </w:p>
     <w:p>
       <w:pPr>

</xml_diff>